<commit_message>
"added robust HMAC "
</commit_message>
<xml_diff>
--- a/5/exp5.docx
+++ b/5/exp5.docx
@@ -1394,6 +1394,61 @@
               </w:rPr>
               <w:t> Simulation of SHA-1 on Virtual Lab </w:t>
             </w:r>
+          </w:p>
+          <w:p>
+            <w:pPr>
+              <w:pStyle w:val="ListParagraph"/>
+              <w:rPr>
+                <w:b/>
+                <w:bCs/>
+                <w:sz w:val="24"/>
+                <w:szCs w:val="24"/>
+              </w:rPr>
+            </w:pPr>
+          </w:p>
+          <w:p>
+            <w:pPr>
+              <w:pStyle w:val="ListParagraph"/>
+              <w:rPr>
+                <w:b/>
+                <w:bCs/>
+                <w:sz w:val="24"/>
+                <w:szCs w:val="24"/>
+              </w:rPr>
+            </w:pPr>
+          </w:p>
+          <w:p>
+            <w:pPr>
+              <w:pStyle w:val="ListParagraph"/>
+              <w:rPr>
+                <w:b/>
+                <w:bCs/>
+                <w:sz w:val="24"/>
+                <w:szCs w:val="24"/>
+              </w:rPr>
+            </w:pPr>
+          </w:p>
+          <w:p>
+            <w:pPr>
+              <w:pStyle w:val="ListParagraph"/>
+              <w:rPr>
+                <w:b/>
+                <w:bCs/>
+                <w:sz w:val="24"/>
+                <w:szCs w:val="24"/>
+              </w:rPr>
+            </w:pPr>
+          </w:p>
+          <w:p>
+            <w:pPr>
+              <w:pStyle w:val="ListParagraph"/>
+              <w:rPr>
+                <w:b/>
+                <w:bCs/>
+                <w:sz w:val="24"/>
+                <w:szCs w:val="24"/>
+              </w:rPr>
+            </w:pPr>
           </w:p>
           <w:p>
             <w:pPr>

</xml_diff>